<commit_message>
update Ui admin , cotroller admin
</commit_message>
<xml_diff>
--- a/doc/TaiLieuBaoCao.docx
+++ b/doc/TaiLieuBaoCao.docx
@@ -3610,10 +3610,10 @@
           <w:noProof/>
         </w:rPr>
         <w:drawing>
-          <wp:inline distT="0" distB="0" distL="0" distR="0" wp14:anchorId="7FFFF2CE" wp14:editId="4E02C6DB">
-            <wp:extent cx="6447790" cy="5181600"/>
-            <wp:effectExtent l="0" t="0" r="0" b="0"/>
-            <wp:docPr id="1980326318" name="Picture 2" descr="A diagram of a diagram&#10;&#10;Description automatically generated with medium confidence"/>
+          <wp:inline distT="0" distB="0" distL="0" distR="0" wp14:anchorId="19291B27" wp14:editId="6D05E707">
+            <wp:extent cx="5943600" cy="4471670"/>
+            <wp:effectExtent l="0" t="0" r="0" b="5080"/>
+            <wp:docPr id="657270977" name="Picture 1" descr="A diagram of a diagram&#10;&#10;Description automatically generated"/>
             <wp:cNvGraphicFramePr>
               <a:graphicFrameLocks xmlns:a="http://schemas.openxmlformats.org/drawingml/2006/main" noChangeAspect="1"/>
             </wp:cNvGraphicFramePr>
@@ -3621,7 +3621,7 @@
               <a:graphicData uri="http://schemas.openxmlformats.org/drawingml/2006/picture">
                 <pic:pic xmlns:pic="http://schemas.openxmlformats.org/drawingml/2006/picture">
                   <pic:nvPicPr>
-                    <pic:cNvPr id="1980326318" name="Picture 2" descr="A diagram of a diagram&#10;&#10;Description automatically generated with medium confidence"/>
+                    <pic:cNvPr id="657270977" name="Picture 1" descr="A diagram of a diagram&#10;&#10;Description automatically generated"/>
                     <pic:cNvPicPr>
                       <a:picLocks noChangeAspect="1" noChangeArrowheads="1"/>
                     </pic:cNvPicPr>
@@ -3642,7 +3642,7 @@
                   <pic:spPr bwMode="auto">
                     <a:xfrm>
                       <a:off x="0" y="0"/>
-                      <a:ext cx="6455753" cy="5187999"/>
+                      <a:ext cx="5943600" cy="4471670"/>
                     </a:xfrm>
                     <a:prstGeom prst="rect">
                       <a:avLst/>
@@ -4175,15 +4175,7 @@
                 <w:sz w:val="24"/>
                 <w:szCs w:val="24"/>
               </w:rPr>
-              <w:t>nv</w:t>
-            </w:r>
-            <w:r>
-              <w:rPr>
-                <w:rFonts w:ascii="Times New Roman" w:hAnsi="Times New Roman" w:cs="Times New Roman"/>
-                <w:sz w:val="24"/>
-                <w:szCs w:val="24"/>
-              </w:rPr>
-              <w:t>archar(255)</w:t>
+              <w:t>nvarchar(255)</w:t>
             </w:r>
           </w:p>
         </w:tc>
@@ -4719,15 +4711,7 @@
                 <w:sz w:val="24"/>
                 <w:szCs w:val="24"/>
               </w:rPr>
-              <w:t xml:space="preserve">Mã </w:t>
-            </w:r>
-            <w:r>
-              <w:rPr>
-                <w:rFonts w:ascii="Times New Roman" w:hAnsi="Times New Roman" w:cs="Times New Roman"/>
-                <w:sz w:val="24"/>
-                <w:szCs w:val="24"/>
-              </w:rPr>
-              <w:t xml:space="preserve">địa chỉ </w:t>
+              <w:t xml:space="preserve">Mã địa chỉ </w:t>
             </w:r>
           </w:p>
         </w:tc>
@@ -4778,15 +4762,7 @@
                 <w:sz w:val="24"/>
                 <w:szCs w:val="24"/>
               </w:rPr>
-              <w:t>n</w:t>
-            </w:r>
-            <w:r>
-              <w:rPr>
-                <w:rFonts w:ascii="Times New Roman" w:hAnsi="Times New Roman" w:cs="Times New Roman"/>
-                <w:sz w:val="24"/>
-                <w:szCs w:val="24"/>
-              </w:rPr>
-              <w:t>varchar(255)</w:t>
+              <w:t>nvarchar(255)</w:t>
             </w:r>
           </w:p>
         </w:tc>
@@ -5064,17 +5040,7 @@
           <w:sz w:val="24"/>
           <w:szCs w:val="24"/>
         </w:rPr>
-        <w:t>o</w:t>
-      </w:r>
-      <w:r>
-        <w:rPr>
-          <w:rFonts w:ascii="Times New Roman" w:hAnsi="Times New Roman" w:cs="Times New Roman"/>
-          <w:b/>
-          <w:bCs/>
-          <w:sz w:val="24"/>
-          <w:szCs w:val="24"/>
-        </w:rPr>
-        <w:t>rders</w:t>
+        <w:t>orders</w:t>
       </w:r>
     </w:p>
     <w:tbl>
@@ -7306,6 +7272,488 @@
           <w:szCs w:val="24"/>
         </w:rPr>
       </w:pPr>
+      <w:r>
+        <w:rPr>
+          <w:rFonts w:ascii="Times New Roman" w:hAnsi="Times New Roman" w:cs="Times New Roman"/>
+          <w:sz w:val="24"/>
+          <w:szCs w:val="24"/>
+        </w:rPr>
+        <w:t xml:space="preserve">Đăng nhập </w:t>
+      </w:r>
+    </w:p>
+    <w:p>
+      <w:pPr>
+        <w:rPr>
+          <w:rFonts w:ascii="Times New Roman" w:hAnsi="Times New Roman" w:cs="Times New Roman"/>
+          <w:sz w:val="24"/>
+          <w:szCs w:val="24"/>
+        </w:rPr>
+      </w:pPr>
+      <w:r>
+        <w:rPr>
+          <w:noProof/>
+        </w:rPr>
+        <w:drawing>
+          <wp:inline distT="0" distB="0" distL="0" distR="0" wp14:anchorId="0E04059A" wp14:editId="2AB7547A">
+            <wp:extent cx="5943600" cy="5596255"/>
+            <wp:effectExtent l="0" t="0" r="0" b="4445"/>
+            <wp:docPr id="1334566313" name="Picture 2" descr="A diagram of a project&#10;&#10;Description automatically generated"/>
+            <wp:cNvGraphicFramePr>
+              <a:graphicFrameLocks xmlns:a="http://schemas.openxmlformats.org/drawingml/2006/main" noChangeAspect="1"/>
+            </wp:cNvGraphicFramePr>
+            <a:graphic xmlns:a="http://schemas.openxmlformats.org/drawingml/2006/main">
+              <a:graphicData uri="http://schemas.openxmlformats.org/drawingml/2006/picture">
+                <pic:pic xmlns:pic="http://schemas.openxmlformats.org/drawingml/2006/picture">
+                  <pic:nvPicPr>
+                    <pic:cNvPr id="1334566313" name="Picture 2" descr="A diagram of a project&#10;&#10;Description automatically generated"/>
+                    <pic:cNvPicPr>
+                      <a:picLocks noChangeAspect="1" noChangeArrowheads="1"/>
+                    </pic:cNvPicPr>
+                  </pic:nvPicPr>
+                  <pic:blipFill>
+                    <a:blip r:embed="rId10">
+                      <a:extLst>
+                        <a:ext uri="{28A0092B-C50C-407E-A947-70E740481C1C}">
+                          <a14:useLocalDpi xmlns:a14="http://schemas.microsoft.com/office/drawing/2010/main" val="0"/>
+                        </a:ext>
+                      </a:extLst>
+                    </a:blip>
+                    <a:srcRect/>
+                    <a:stretch>
+                      <a:fillRect/>
+                    </a:stretch>
+                  </pic:blipFill>
+                  <pic:spPr bwMode="auto">
+                    <a:xfrm>
+                      <a:off x="0" y="0"/>
+                      <a:ext cx="5943600" cy="5596255"/>
+                    </a:xfrm>
+                    <a:prstGeom prst="rect">
+                      <a:avLst/>
+                    </a:prstGeom>
+                    <a:noFill/>
+                    <a:ln>
+                      <a:noFill/>
+                    </a:ln>
+                  </pic:spPr>
+                </pic:pic>
+              </a:graphicData>
+            </a:graphic>
+          </wp:inline>
+        </w:drawing>
+      </w:r>
+    </w:p>
+    <w:p>
+      <w:pPr>
+        <w:rPr>
+          <w:rFonts w:ascii="Times New Roman" w:hAnsi="Times New Roman" w:cs="Times New Roman"/>
+          <w:sz w:val="24"/>
+          <w:szCs w:val="24"/>
+        </w:rPr>
+      </w:pPr>
+      <w:r>
+        <w:rPr>
+          <w:rFonts w:ascii="Times New Roman" w:hAnsi="Times New Roman" w:cs="Times New Roman"/>
+          <w:sz w:val="24"/>
+          <w:szCs w:val="24"/>
+        </w:rPr>
+        <w:t xml:space="preserve">Đăng kí </w:t>
+      </w:r>
+    </w:p>
+    <w:p>
+      <w:pPr>
+        <w:rPr>
+          <w:rFonts w:ascii="Times New Roman" w:hAnsi="Times New Roman" w:cs="Times New Roman"/>
+          <w:sz w:val="24"/>
+          <w:szCs w:val="24"/>
+        </w:rPr>
+      </w:pPr>
+      <w:r>
+        <w:rPr>
+          <w:noProof/>
+        </w:rPr>
+        <w:drawing>
+          <wp:inline distT="0" distB="0" distL="0" distR="0" wp14:anchorId="76B97CC2" wp14:editId="0C50187A">
+            <wp:extent cx="5943600" cy="4393565"/>
+            <wp:effectExtent l="0" t="0" r="0" b="6985"/>
+            <wp:docPr id="2093725969" name="Picture 3" descr="A diagram of a project&#10;&#10;Description automatically generated"/>
+            <wp:cNvGraphicFramePr>
+              <a:graphicFrameLocks xmlns:a="http://schemas.openxmlformats.org/drawingml/2006/main" noChangeAspect="1"/>
+            </wp:cNvGraphicFramePr>
+            <a:graphic xmlns:a="http://schemas.openxmlformats.org/drawingml/2006/main">
+              <a:graphicData uri="http://schemas.openxmlformats.org/drawingml/2006/picture">
+                <pic:pic xmlns:pic="http://schemas.openxmlformats.org/drawingml/2006/picture">
+                  <pic:nvPicPr>
+                    <pic:cNvPr id="2093725969" name="Picture 3" descr="A diagram of a project&#10;&#10;Description automatically generated"/>
+                    <pic:cNvPicPr>
+                      <a:picLocks noChangeAspect="1" noChangeArrowheads="1"/>
+                    </pic:cNvPicPr>
+                  </pic:nvPicPr>
+                  <pic:blipFill>
+                    <a:blip r:embed="rId11">
+                      <a:extLst>
+                        <a:ext uri="{28A0092B-C50C-407E-A947-70E740481C1C}">
+                          <a14:useLocalDpi xmlns:a14="http://schemas.microsoft.com/office/drawing/2010/main" val="0"/>
+                        </a:ext>
+                      </a:extLst>
+                    </a:blip>
+                    <a:srcRect/>
+                    <a:stretch>
+                      <a:fillRect/>
+                    </a:stretch>
+                  </pic:blipFill>
+                  <pic:spPr bwMode="auto">
+                    <a:xfrm>
+                      <a:off x="0" y="0"/>
+                      <a:ext cx="5943600" cy="4393565"/>
+                    </a:xfrm>
+                    <a:prstGeom prst="rect">
+                      <a:avLst/>
+                    </a:prstGeom>
+                    <a:noFill/>
+                    <a:ln>
+                      <a:noFill/>
+                    </a:ln>
+                  </pic:spPr>
+                </pic:pic>
+              </a:graphicData>
+            </a:graphic>
+          </wp:inline>
+        </w:drawing>
+      </w:r>
+    </w:p>
+    <w:p>
+      <w:pPr>
+        <w:rPr>
+          <w:rFonts w:ascii="Times New Roman" w:hAnsi="Times New Roman" w:cs="Times New Roman"/>
+          <w:sz w:val="24"/>
+          <w:szCs w:val="24"/>
+        </w:rPr>
+      </w:pPr>
+      <w:r>
+        <w:rPr>
+          <w:rFonts w:ascii="Times New Roman" w:hAnsi="Times New Roman" w:cs="Times New Roman"/>
+          <w:sz w:val="24"/>
+          <w:szCs w:val="24"/>
+        </w:rPr>
+        <w:t>Tìm kiếm</w:t>
+      </w:r>
+    </w:p>
+    <w:p>
+      <w:pPr>
+        <w:rPr>
+          <w:rFonts w:ascii="Times New Roman" w:hAnsi="Times New Roman" w:cs="Times New Roman"/>
+          <w:sz w:val="24"/>
+          <w:szCs w:val="24"/>
+        </w:rPr>
+      </w:pPr>
+      <w:r>
+        <w:rPr>
+          <w:noProof/>
+        </w:rPr>
+        <w:drawing>
+          <wp:inline distT="0" distB="0" distL="0" distR="0" wp14:anchorId="290162E8" wp14:editId="45ACD1EA">
+            <wp:extent cx="5943600" cy="3837305"/>
+            <wp:effectExtent l="0" t="0" r="0" b="0"/>
+            <wp:docPr id="256097428" name="Picture 4" descr="A diagram of a diagram&#10;&#10;Description automatically generated"/>
+            <wp:cNvGraphicFramePr>
+              <a:graphicFrameLocks xmlns:a="http://schemas.openxmlformats.org/drawingml/2006/main" noChangeAspect="1"/>
+            </wp:cNvGraphicFramePr>
+            <a:graphic xmlns:a="http://schemas.openxmlformats.org/drawingml/2006/main">
+              <a:graphicData uri="http://schemas.openxmlformats.org/drawingml/2006/picture">
+                <pic:pic xmlns:pic="http://schemas.openxmlformats.org/drawingml/2006/picture">
+                  <pic:nvPicPr>
+                    <pic:cNvPr id="256097428" name="Picture 4" descr="A diagram of a diagram&#10;&#10;Description automatically generated"/>
+                    <pic:cNvPicPr>
+                      <a:picLocks noChangeAspect="1" noChangeArrowheads="1"/>
+                    </pic:cNvPicPr>
+                  </pic:nvPicPr>
+                  <pic:blipFill>
+                    <a:blip r:embed="rId12">
+                      <a:extLst>
+                        <a:ext uri="{28A0092B-C50C-407E-A947-70E740481C1C}">
+                          <a14:useLocalDpi xmlns:a14="http://schemas.microsoft.com/office/drawing/2010/main" val="0"/>
+                        </a:ext>
+                      </a:extLst>
+                    </a:blip>
+                    <a:srcRect/>
+                    <a:stretch>
+                      <a:fillRect/>
+                    </a:stretch>
+                  </pic:blipFill>
+                  <pic:spPr bwMode="auto">
+                    <a:xfrm>
+                      <a:off x="0" y="0"/>
+                      <a:ext cx="5943600" cy="3837305"/>
+                    </a:xfrm>
+                    <a:prstGeom prst="rect">
+                      <a:avLst/>
+                    </a:prstGeom>
+                    <a:noFill/>
+                    <a:ln>
+                      <a:noFill/>
+                    </a:ln>
+                  </pic:spPr>
+                </pic:pic>
+              </a:graphicData>
+            </a:graphic>
+          </wp:inline>
+        </w:drawing>
+      </w:r>
+    </w:p>
+    <w:p>
+      <w:pPr>
+        <w:rPr>
+          <w:rFonts w:ascii="Times New Roman" w:hAnsi="Times New Roman" w:cs="Times New Roman"/>
+          <w:sz w:val="24"/>
+          <w:szCs w:val="24"/>
+        </w:rPr>
+      </w:pPr>
+      <w:r>
+        <w:rPr>
+          <w:rFonts w:ascii="Times New Roman" w:hAnsi="Times New Roman" w:cs="Times New Roman"/>
+          <w:sz w:val="24"/>
+          <w:szCs w:val="24"/>
+        </w:rPr>
+        <w:t>Thêm vào giỏ hàng</w:t>
+      </w:r>
+    </w:p>
+    <w:p>
+      <w:pPr>
+        <w:rPr>
+          <w:rFonts w:ascii="Times New Roman" w:hAnsi="Times New Roman" w:cs="Times New Roman"/>
+          <w:sz w:val="24"/>
+          <w:szCs w:val="24"/>
+        </w:rPr>
+      </w:pPr>
+      <w:r>
+        <w:rPr>
+          <w:noProof/>
+        </w:rPr>
+        <w:drawing>
+          <wp:inline distT="0" distB="0" distL="0" distR="0" wp14:anchorId="56C0778E" wp14:editId="5E1BC4B1">
+            <wp:extent cx="5943600" cy="2506345"/>
+            <wp:effectExtent l="0" t="0" r="0" b="8255"/>
+            <wp:docPr id="1006600271" name="Picture 5" descr="A diagram of a diagram&#10;&#10;Description automatically generated"/>
+            <wp:cNvGraphicFramePr>
+              <a:graphicFrameLocks xmlns:a="http://schemas.openxmlformats.org/drawingml/2006/main" noChangeAspect="1"/>
+            </wp:cNvGraphicFramePr>
+            <a:graphic xmlns:a="http://schemas.openxmlformats.org/drawingml/2006/main">
+              <a:graphicData uri="http://schemas.openxmlformats.org/drawingml/2006/picture">
+                <pic:pic xmlns:pic="http://schemas.openxmlformats.org/drawingml/2006/picture">
+                  <pic:nvPicPr>
+                    <pic:cNvPr id="1006600271" name="Picture 5" descr="A diagram of a diagram&#10;&#10;Description automatically generated"/>
+                    <pic:cNvPicPr>
+                      <a:picLocks noChangeAspect="1" noChangeArrowheads="1"/>
+                    </pic:cNvPicPr>
+                  </pic:nvPicPr>
+                  <pic:blipFill>
+                    <a:blip r:embed="rId13">
+                      <a:extLst>
+                        <a:ext uri="{28A0092B-C50C-407E-A947-70E740481C1C}">
+                          <a14:useLocalDpi xmlns:a14="http://schemas.microsoft.com/office/drawing/2010/main" val="0"/>
+                        </a:ext>
+                      </a:extLst>
+                    </a:blip>
+                    <a:srcRect/>
+                    <a:stretch>
+                      <a:fillRect/>
+                    </a:stretch>
+                  </pic:blipFill>
+                  <pic:spPr bwMode="auto">
+                    <a:xfrm>
+                      <a:off x="0" y="0"/>
+                      <a:ext cx="5943600" cy="2506345"/>
+                    </a:xfrm>
+                    <a:prstGeom prst="rect">
+                      <a:avLst/>
+                    </a:prstGeom>
+                    <a:noFill/>
+                    <a:ln>
+                      <a:noFill/>
+                    </a:ln>
+                  </pic:spPr>
+                </pic:pic>
+              </a:graphicData>
+            </a:graphic>
+          </wp:inline>
+        </w:drawing>
+      </w:r>
+    </w:p>
+    <w:p>
+      <w:pPr>
+        <w:rPr>
+          <w:rFonts w:ascii="Times New Roman" w:hAnsi="Times New Roman" w:cs="Times New Roman"/>
+          <w:sz w:val="24"/>
+          <w:szCs w:val="24"/>
+        </w:rPr>
+      </w:pPr>
+      <w:r>
+        <w:rPr>
+          <w:rFonts w:ascii="Times New Roman" w:hAnsi="Times New Roman" w:cs="Times New Roman"/>
+          <w:sz w:val="24"/>
+          <w:szCs w:val="24"/>
+        </w:rPr>
+        <w:t>Đặt hàng</w:t>
+      </w:r>
+    </w:p>
+    <w:p>
+      <w:pPr>
+        <w:rPr>
+          <w:rFonts w:ascii="Times New Roman" w:hAnsi="Times New Roman" w:cs="Times New Roman"/>
+          <w:sz w:val="24"/>
+          <w:szCs w:val="24"/>
+        </w:rPr>
+      </w:pPr>
+      <w:r>
+        <w:rPr>
+          <w:noProof/>
+        </w:rPr>
+        <w:drawing>
+          <wp:inline distT="0" distB="0" distL="0" distR="0" wp14:anchorId="705DBFA2" wp14:editId="3B00C522">
+            <wp:extent cx="5943600" cy="2506345"/>
+            <wp:effectExtent l="0" t="0" r="0" b="8255"/>
+            <wp:docPr id="1811956222" name="Picture 6" descr="A diagram of a diagram&#10;&#10;Description automatically generated"/>
+            <wp:cNvGraphicFramePr>
+              <a:graphicFrameLocks xmlns:a="http://schemas.openxmlformats.org/drawingml/2006/main" noChangeAspect="1"/>
+            </wp:cNvGraphicFramePr>
+            <a:graphic xmlns:a="http://schemas.openxmlformats.org/drawingml/2006/main">
+              <a:graphicData uri="http://schemas.openxmlformats.org/drawingml/2006/picture">
+                <pic:pic xmlns:pic="http://schemas.openxmlformats.org/drawingml/2006/picture">
+                  <pic:nvPicPr>
+                    <pic:cNvPr id="1811956222" name="Picture 6" descr="A diagram of a diagram&#10;&#10;Description automatically generated"/>
+                    <pic:cNvPicPr>
+                      <a:picLocks noChangeAspect="1" noChangeArrowheads="1"/>
+                    </pic:cNvPicPr>
+                  </pic:nvPicPr>
+                  <pic:blipFill>
+                    <a:blip r:embed="rId13">
+                      <a:extLst>
+                        <a:ext uri="{28A0092B-C50C-407E-A947-70E740481C1C}">
+                          <a14:useLocalDpi xmlns:a14="http://schemas.microsoft.com/office/drawing/2010/main" val="0"/>
+                        </a:ext>
+                      </a:extLst>
+                    </a:blip>
+                    <a:srcRect/>
+                    <a:stretch>
+                      <a:fillRect/>
+                    </a:stretch>
+                  </pic:blipFill>
+                  <pic:spPr bwMode="auto">
+                    <a:xfrm>
+                      <a:off x="0" y="0"/>
+                      <a:ext cx="5943600" cy="2506345"/>
+                    </a:xfrm>
+                    <a:prstGeom prst="rect">
+                      <a:avLst/>
+                    </a:prstGeom>
+                    <a:noFill/>
+                    <a:ln>
+                      <a:noFill/>
+                    </a:ln>
+                  </pic:spPr>
+                </pic:pic>
+              </a:graphicData>
+            </a:graphic>
+          </wp:inline>
+        </w:drawing>
+      </w:r>
+    </w:p>
+    <w:p>
+      <w:pPr>
+        <w:rPr>
+          <w:rFonts w:ascii="Times New Roman" w:hAnsi="Times New Roman" w:cs="Times New Roman"/>
+          <w:sz w:val="24"/>
+          <w:szCs w:val="24"/>
+        </w:rPr>
+      </w:pPr>
+      <w:r>
+        <w:rPr>
+          <w:rFonts w:ascii="Times New Roman" w:hAnsi="Times New Roman" w:cs="Times New Roman"/>
+          <w:sz w:val="24"/>
+          <w:szCs w:val="24"/>
+        </w:rPr>
+        <w:t>Quản lí đơn hàng</w:t>
+      </w:r>
+    </w:p>
+    <w:p>
+      <w:pPr>
+        <w:rPr>
+          <w:rFonts w:ascii="Times New Roman" w:hAnsi="Times New Roman" w:cs="Times New Roman"/>
+          <w:sz w:val="24"/>
+          <w:szCs w:val="24"/>
+        </w:rPr>
+      </w:pPr>
+      <w:r>
+        <w:rPr>
+          <w:noProof/>
+        </w:rPr>
+        <w:drawing>
+          <wp:inline distT="0" distB="0" distL="0" distR="0" wp14:anchorId="233BE026" wp14:editId="2B88FA8F">
+            <wp:extent cx="5943600" cy="3651250"/>
+            <wp:effectExtent l="0" t="0" r="0" b="6350"/>
+            <wp:docPr id="296763311" name="Picture 7" descr="A diagram of a project&#10;&#10;Description automatically generated"/>
+            <wp:cNvGraphicFramePr>
+              <a:graphicFrameLocks xmlns:a="http://schemas.openxmlformats.org/drawingml/2006/main" noChangeAspect="1"/>
+            </wp:cNvGraphicFramePr>
+            <a:graphic xmlns:a="http://schemas.openxmlformats.org/drawingml/2006/main">
+              <a:graphicData uri="http://schemas.openxmlformats.org/drawingml/2006/picture">
+                <pic:pic xmlns:pic="http://schemas.openxmlformats.org/drawingml/2006/picture">
+                  <pic:nvPicPr>
+                    <pic:cNvPr id="296763311" name="Picture 7" descr="A diagram of a project&#10;&#10;Description automatically generated"/>
+                    <pic:cNvPicPr>
+                      <a:picLocks noChangeAspect="1" noChangeArrowheads="1"/>
+                    </pic:cNvPicPr>
+                  </pic:nvPicPr>
+                  <pic:blipFill>
+                    <a:blip r:embed="rId14">
+                      <a:extLst>
+                        <a:ext uri="{28A0092B-C50C-407E-A947-70E740481C1C}">
+                          <a14:useLocalDpi xmlns:a14="http://schemas.microsoft.com/office/drawing/2010/main" val="0"/>
+                        </a:ext>
+                      </a:extLst>
+                    </a:blip>
+                    <a:srcRect/>
+                    <a:stretch>
+                      <a:fillRect/>
+                    </a:stretch>
+                  </pic:blipFill>
+                  <pic:spPr bwMode="auto">
+                    <a:xfrm>
+                      <a:off x="0" y="0"/>
+                      <a:ext cx="5943600" cy="3651250"/>
+                    </a:xfrm>
+                    <a:prstGeom prst="rect">
+                      <a:avLst/>
+                    </a:prstGeom>
+                    <a:noFill/>
+                    <a:ln>
+                      <a:noFill/>
+                    </a:ln>
+                  </pic:spPr>
+                </pic:pic>
+              </a:graphicData>
+            </a:graphic>
+          </wp:inline>
+        </w:drawing>
+      </w:r>
+    </w:p>
+    <w:p>
+      <w:pPr>
+        <w:rPr>
+          <w:rFonts w:ascii="Times New Roman" w:hAnsi="Times New Roman" w:cs="Times New Roman"/>
+          <w:sz w:val="24"/>
+          <w:szCs w:val="24"/>
+        </w:rPr>
+      </w:pPr>
+      <w:r>
+        <w:rPr>
+          <w:rFonts w:ascii="Times New Roman" w:hAnsi="Times New Roman" w:cs="Times New Roman"/>
+          <w:sz w:val="24"/>
+          <w:szCs w:val="24"/>
+        </w:rPr>
+        <w:t>Quản lí sản phẩm</w:t>
+      </w:r>
     </w:p>
     <w:p>
       <w:pPr>
@@ -12039,6 +12487,7 @@
   <w:style w:type="character" w:default="1" w:styleId="DefaultParagraphFont">
     <w:name w:val="Default Paragraph Font"/>
     <w:uiPriority w:val="1"/>
+    <w:semiHidden/>
     <w:unhideWhenUsed/>
   </w:style>
   <w:style w:type="table" w:default="1" w:styleId="TableNormal">

</xml_diff>